<commit_message>
Doku Update & Research Texte
</commit_message>
<xml_diff>
--- a/App/Interaktionskonzept.docx
+++ b/App/Interaktionskonzept.docx
@@ -365,11 +365,9 @@
       <w:r>
         <w:t xml:space="preserve">Der vierte Strukturpunkt dient für Einstellungen, Bearbeitungsfunktionen und eine Übersicht für </w:t>
       </w:r>
-      <w:proofErr w:type="spellStart"/>
-      <w:r>
-        <w:t>Notifications</w:t>
-      </w:r>
-      <w:proofErr w:type="spellEnd"/>
+      <w:r>
+        <w:t>Benachrichtigungen</w:t>
+      </w:r>
       <w:r>
         <w:t xml:space="preserve"> bzw. Nachrichten. Das eigene Profil kann eingesehen und abgeändert werden. Änderungen wie zum Beispiel die Synchronisation der Lebensmittel aus dem Supermarkt oder Interaktionen zwischen Nutzern werden an dieser Stelle aufgezeigt.</w:t>
       </w:r>
@@ -492,24 +490,233 @@
         </w:numPr>
       </w:pPr>
       <w:r>
-        <w:t>Infinite Scrolling im Insp</w:t>
-      </w:r>
+        <w:t>Infinite Scrolling im Inspirationsfeed</w:t>
+      </w:r>
+    </w:p>
+    <w:p>
+      <w:r>
+        <w:t>Es war uns wichtig den User nicht zu verwirren und ihm das Gefühl zu geben diese App bereits schon zu kennen. Wir haben ein Interface gestaltet ohne viel Schnörkel und tiefe Hierarchien. Das ermöglicht dem User schnell zwischen verschiedenen Situationen und Screens zu wechseln ohne den Überblick zu verlieren.</w:t>
+      </w:r>
+    </w:p>
+    <w:p>
+      <w:r>
+        <w:t>Die schnelle Lernkurve bei der Benutzung der App zeichnet sich durch gewohnte Komponenten wie einer Tab-Bar, Listen-Icons und vielem Mehr aus. Die Tab-Bar besteht hierbei aus drei Unterpunkten (</w:t>
+      </w:r>
+      <w:r>
+        <w:t>Inspiration</w:t>
+      </w:r>
+      <w:r>
+        <w:t>,</w:t>
+      </w:r>
+      <w:r>
+        <w:t xml:space="preserve"> </w:t>
+      </w:r>
+      <w:r>
+        <w:t>Merkliste,</w:t>
+      </w:r>
+      <w:r>
+        <w:t xml:space="preserve"> </w:t>
+      </w:r>
+      <w:r>
+        <w:t>Warenmanagement).</w:t>
+      </w:r>
+    </w:p>
+    <w:p>
+      <w:r>
+        <w:t xml:space="preserve">Außerdem haben wir ein „Pull </w:t>
+      </w:r>
+      <w:proofErr w:type="spellStart"/>
+      <w:r>
+        <w:t>to</w:t>
+      </w:r>
+      <w:proofErr w:type="spellEnd"/>
+      <w:r>
+        <w:t xml:space="preserve"> Refresh“ Funktion eingebaut um neue Inspirationen zu laden. Dies kennen wir auch schon aus den gängigen Apps von Facebook und Twitter.</w:t>
+      </w:r>
+    </w:p>
+    <w:p>
+      <w:r>
+        <w:t xml:space="preserve">Die Listenelemente sind im Standard-Look gehalten. Pfeile werden als Indikator für weitere Informationen verwendet. </w:t>
+      </w:r>
+      <w:proofErr w:type="gramStart"/>
+      <w:r>
+        <w:t xml:space="preserve">Das </w:t>
+      </w:r>
+      <w:r>
+        <w:t>Draggen</w:t>
+      </w:r>
+      <w:proofErr w:type="gramEnd"/>
+      <w:r>
+        <w:t xml:space="preserve"> von rechts nach links eröffnet uns die Möglichkeiten des </w:t>
+      </w:r>
+      <w:r>
+        <w:t>Teilens</w:t>
+      </w:r>
+      <w:r>
+        <w:t xml:space="preserve">, </w:t>
+      </w:r>
+      <w:r>
+        <w:t>L</w:t>
+      </w:r>
+      <w:r>
+        <w:t>öschen</w:t>
+      </w:r>
+      <w:r>
+        <w:t>s</w:t>
+      </w:r>
+      <w:r>
+        <w:t xml:space="preserve"> oder weitere Funktionen auszuführen.</w:t>
+      </w:r>
+    </w:p>
+    <w:p>
+      <w:proofErr w:type="gramStart"/>
+      <w:r>
+        <w:t>Ein</w:t>
+      </w:r>
+      <w:r>
+        <w:t xml:space="preserve"> Infinite</w:t>
+      </w:r>
+      <w:proofErr w:type="gramEnd"/>
+      <w:r>
+        <w:t xml:space="preserve"> Scroll</w:t>
+      </w:r>
+      <w:r>
+        <w:t>ing</w:t>
+      </w:r>
+      <w:r>
+        <w:t xml:space="preserve"> zu implementieren wäre eventuell hilfreich, sieht unser aktuelles Konzept aber noch nicht vor.</w:t>
+      </w:r>
+    </w:p>
+    <w:p>
+      <w:pPr>
+        <w:pStyle w:val="berschrift1"/>
+      </w:pPr>
+      <w:r>
+        <w:t>Layouts</w:t>
+      </w:r>
+    </w:p>
+    <w:p/>
+    <w:p>
+      <w:pPr>
+        <w:pStyle w:val="berschrift2"/>
+      </w:pPr>
+      <w:r>
+        <w:t>Inspiration</w:t>
+      </w:r>
+    </w:p>
+    <w:p>
+      <w:r>
+        <w:t xml:space="preserve">Der Fokus liegt auf dem Inspirieren des Nutzers mit unseren Rezeptvorschlägen. Das Interface ist aus diesem Grund zurückhaltend gestaltet, damit die Rezeptbilder den Fokus der Aufmerksamkeit </w:t>
+      </w:r>
+      <w:r>
+        <w:lastRenderedPageBreak/>
+        <w:t>erlangen. Zusätzlich gibt es eine Such- und Filterfunktion anhand der der Nutzer die Rezeptdatenbank entdeckt werden kann. Als Filtereinstellungen sind Optionen wie „schnelle &amp; einfache Küche“, „kein Einkaufen“ und „eigene Vorräte“  vorgesehen. Hierbei ist zu beachten, dass diese im Zuge einer finalen Umsetzung zu erweitern und ergänzen sind. Dies kann beispielsweise durch spezielle Ernährungstypen (vegetarisch, vegan usw.) geschehen.</w:t>
+      </w:r>
+    </w:p>
+    <w:p>
+      <w:pPr>
+        <w:pStyle w:val="berschrift2"/>
+      </w:pPr>
+      <w:r>
+        <w:t>Rez</w:t>
+      </w:r>
+      <w:r>
+        <w:t>e</w:t>
+      </w:r>
+      <w:r>
+        <w:t>ptdetail</w:t>
+      </w:r>
+    </w:p>
+    <w:p>
+      <w:r>
+        <w:t>Die Detailansicht eines Rezeptes bietet die Informationen, die man herkömmlichen Kochbüchern kennt: Zutaten, Beschreibung der Zubereitung und einen Indikator für wie viele Personen die Menge ausgelegt ist. Im Zuge der Digitalisierung erweitern wir die Portionenanzahl um eine interaktive Komponente und können die Anzahl variieren und automatisch die Zutatenmenge gegenrechnen lassen.</w:t>
+      </w:r>
+    </w:p>
+    <w:p>
+      <w:r>
+        <w:t>Zusätzlich zur klassischen Zutatenliste wird unsere Liste nochmals in drei Abschnitte unterteilt, die visualisieren, ob die Lebensmittel bereits im eigenen Vorrat, in der Community oder noch in einem Supermarkt einzukaufen sind. Zu den aus der Community zu besorgenden Lebensmitteln können jederzeit Details über einen Standort Screen eingesehen werden.</w:t>
+      </w:r>
+    </w:p>
+    <w:p>
+      <w:r>
+        <w:t xml:space="preserve">Durch den zentral unterhalb des Bildes positionierten Button, werden zweierlei Funktionen ausgelöst. Zum </w:t>
+      </w:r>
+      <w:proofErr w:type="spellStart"/>
+      <w:proofErr w:type="gramStart"/>
+      <w:r>
+        <w:t>Einen</w:t>
+      </w:r>
+      <w:proofErr w:type="spellEnd"/>
+      <w:proofErr w:type="gramEnd"/>
+      <w:r>
+        <w:t xml:space="preserve"> wird das Rezept zur Merkliste hinzugefügt, damit es auch später noch ersichtlich ist welches Rezept man kochen wollte und zum </w:t>
+      </w:r>
+      <w:proofErr w:type="spellStart"/>
+      <w:r>
+        <w:t>Anderen</w:t>
+      </w:r>
+      <w:proofErr w:type="spellEnd"/>
+      <w:r>
+        <w:t xml:space="preserve"> werden die benötigten Lebensmittel zur Einkaufsliste hinzugefügt. Als Bestätigung und Rückmeldung wird dieser Vorgang dem Nutzer über ein Popup kommuniziert.</w:t>
+      </w:r>
+    </w:p>
+    <w:p/>
+    <w:p>
+      <w:pPr>
+        <w:pStyle w:val="berschrift2"/>
+      </w:pPr>
+      <w:r>
+        <w:t>Inventar</w:t>
+      </w:r>
+    </w:p>
+    <w:p>
+      <w:r>
+        <w:t xml:space="preserve">Die Verwaltung der Lebensmittel erfolgt über das Inventar und die Einkaufsliste. Die Inventarliste separiert die Lebensmittel nach Zugehörigkeit. Im Regelfall wird dies der eigene Vorrat und freigegebene Artikel. Mittels einfachen Drag der Elemente zur linken Seite ist es möglich die gewohnten Optionen auf iOS Geräten zu erreichen, wodurch man zur händischen Option des </w:t>
+      </w:r>
+      <w:proofErr w:type="spellStart"/>
+      <w:r>
+        <w:t>Sharings</w:t>
+      </w:r>
+      <w:proofErr w:type="spellEnd"/>
+      <w:r>
+        <w:t xml:space="preserve"> oder des Löschens gelangt. Lebensmittel die von Einkaufsmöglichkeiten, die nicht mit unserem System ausgestattet sind, können über eine Hinzufügen Button am oberen rechten Rand des Screens eingestellt werden.</w:t>
+      </w:r>
+    </w:p>
+    <w:p>
+      <w:pPr>
+        <w:pStyle w:val="berschrift2"/>
+      </w:pPr>
+      <w:r>
+        <w:t>Einkaufsliste</w:t>
+      </w:r>
+    </w:p>
+    <w:p>
       <w:bookmarkStart w:id="0" w:name="_GoBack"/>
+      <w:r>
+        <w:t xml:space="preserve">Einzukaufende Produkte werden ähnlich wie in der Inventarliste zwischen einzukaufenden und geteilten Lebensmittel unterschieden. Wie man es von einer </w:t>
+      </w:r>
+      <w:proofErr w:type="spellStart"/>
+      <w:r>
+        <w:t>Todo</w:t>
+      </w:r>
+      <w:proofErr w:type="spellEnd"/>
+      <w:r>
+        <w:t xml:space="preserve">-Liste gewohnt ist, können bereits besorgte Waren abgehakt werden um diese abschließend nach dem Einkaufen ins Inventar zu übertragen. Durch die Authentifizierungstechnologie, die wir Supermärkten anbieten, können signifikante Details zu Ablaufdatum, Herkunft, Qualität und vieles mehr </w:t>
+      </w:r>
+      <w:r>
+        <w:t xml:space="preserve">der gekauften Lebensmitteln </w:t>
+      </w:r>
+      <w:r>
+        <w:t xml:space="preserve">mit </w:t>
+      </w:r>
+      <w:r>
+        <w:t xml:space="preserve">an den Kunden </w:t>
+      </w:r>
+      <w:r>
+        <w:t xml:space="preserve">übertragen werden. Identisch zur Rezeptansicht befinden sich hinter den Lebensmitteln der Community nochmals Detailansichten um ggf. Kontakt zu den teilenden Personen aufzunehmen. </w:t>
+      </w:r>
       <w:bookmarkEnd w:id="0"/>
-      <w:r>
-        <w:t>irationsfeed</w:t>
-      </w:r>
-    </w:p>
-    <w:p>
-      <w:pPr>
-        <w:pStyle w:val="berschrift1"/>
-      </w:pPr>
-      <w:r>
-        <w:t>Layouts</w:t>
-      </w:r>
-    </w:p>
-    <w:p/>
-    <w:p/>
+    </w:p>
     <w:sectPr>
       <w:pgSz w:w="11906" w:h="16838"/>
       <w:pgMar w:top="1417" w:right="1417" w:bottom="1134" w:left="1417" w:header="708" w:footer="708" w:gutter="0"/>
@@ -1682,6 +1889,50 @@
       <w:szCs w:val="26"/>
     </w:rPr>
   </w:style>
+  <w:style w:type="paragraph" w:styleId="berschrift3">
+    <w:name w:val="heading 3"/>
+    <w:basedOn w:val="Standard"/>
+    <w:next w:val="Standard"/>
+    <w:link w:val="berschrift3Zchn"/>
+    <w:uiPriority w:val="9"/>
+    <w:unhideWhenUsed/>
+    <w:qFormat/>
+    <w:rsid w:val="001860E7"/>
+    <w:pPr>
+      <w:keepNext/>
+      <w:keepLines/>
+      <w:spacing w:before="40" w:after="0"/>
+      <w:outlineLvl w:val="2"/>
+    </w:pPr>
+    <w:rPr>
+      <w:rFonts w:asciiTheme="majorHAnsi" w:eastAsiaTheme="majorEastAsia" w:hAnsiTheme="majorHAnsi" w:cstheme="majorBidi"/>
+      <w:color w:val="1F4D78" w:themeColor="accent1" w:themeShade="7F"/>
+      <w:sz w:val="24"/>
+      <w:szCs w:val="24"/>
+    </w:rPr>
+  </w:style>
+  <w:style w:type="paragraph" w:styleId="berschrift4">
+    <w:name w:val="heading 4"/>
+    <w:basedOn w:val="Standard"/>
+    <w:next w:val="Standard"/>
+    <w:link w:val="berschrift4Zchn"/>
+    <w:uiPriority w:val="9"/>
+    <w:unhideWhenUsed/>
+    <w:qFormat/>
+    <w:rsid w:val="001860E7"/>
+    <w:pPr>
+      <w:keepNext/>
+      <w:keepLines/>
+      <w:spacing w:before="40" w:after="0"/>
+      <w:outlineLvl w:val="3"/>
+    </w:pPr>
+    <w:rPr>
+      <w:rFonts w:asciiTheme="majorHAnsi" w:eastAsiaTheme="majorEastAsia" w:hAnsiTheme="majorHAnsi" w:cstheme="majorBidi"/>
+      <w:i/>
+      <w:iCs/>
+      <w:color w:val="2E74B5" w:themeColor="accent1" w:themeShade="BF"/>
+    </w:rPr>
+  </w:style>
   <w:style w:type="character" w:default="1" w:styleId="Absatz-Standardschriftart">
     <w:name w:val="Default Paragraph Font"/>
     <w:uiPriority w:val="1"/>
@@ -1792,6 +2043,32 @@
       </w:numPr>
       <w:contextualSpacing/>
     </w:pPr>
+  </w:style>
+  <w:style w:type="character" w:customStyle="1" w:styleId="berschrift3Zchn">
+    <w:name w:val="Überschrift 3 Zchn"/>
+    <w:basedOn w:val="Absatz-Standardschriftart"/>
+    <w:link w:val="berschrift3"/>
+    <w:uiPriority w:val="9"/>
+    <w:rsid w:val="001860E7"/>
+    <w:rPr>
+      <w:rFonts w:asciiTheme="majorHAnsi" w:eastAsiaTheme="majorEastAsia" w:hAnsiTheme="majorHAnsi" w:cstheme="majorBidi"/>
+      <w:color w:val="1F4D78" w:themeColor="accent1" w:themeShade="7F"/>
+      <w:sz w:val="24"/>
+      <w:szCs w:val="24"/>
+    </w:rPr>
+  </w:style>
+  <w:style w:type="character" w:customStyle="1" w:styleId="berschrift4Zchn">
+    <w:name w:val="Überschrift 4 Zchn"/>
+    <w:basedOn w:val="Absatz-Standardschriftart"/>
+    <w:link w:val="berschrift4"/>
+    <w:uiPriority w:val="9"/>
+    <w:rsid w:val="001860E7"/>
+    <w:rPr>
+      <w:rFonts w:asciiTheme="majorHAnsi" w:eastAsiaTheme="majorEastAsia" w:hAnsiTheme="majorHAnsi" w:cstheme="majorBidi"/>
+      <w:i/>
+      <w:iCs/>
+      <w:color w:val="2E74B5" w:themeColor="accent1" w:themeShade="BF"/>
+    </w:rPr>
   </w:style>
 </w:styles>
 </file>

</xml_diff>